<commit_message>
fix: ignoring redundant images and rename files
</commit_message>
<xml_diff>
--- a/2022/computer_architecture/1_modelling/report.docx
+++ b/2022/computer_architecture/1_modelling/report.docx
@@ -233,7 +233,7 @@
             </w14:solidFill>
           </w14:textFill>
         </w:rPr>
-        <w:t>КНІТ</w:t>
+        <w:t>ІКНІ</w:t>
       </w:r>
     </w:p>
     <w:p>
@@ -2983,7 +2983,7 @@
               <wp:posOffset>5034915</wp:posOffset>
             </wp:positionH>
             <wp:positionV relativeFrom="line">
-              <wp:posOffset>-53338</wp:posOffset>
+              <wp:posOffset>-53337</wp:posOffset>
             </wp:positionV>
             <wp:extent cx="601345" cy="303530"/>
             <wp:effectExtent l="0" t="0" r="0" b="0"/>
@@ -3724,7 +3724,7 @@
           <wp:anchor distT="0" distB="0" distL="0" distR="0" simplePos="0" relativeHeight="251663360" behindDoc="0" locked="0" layoutInCell="1" allowOverlap="1">
             <wp:simplePos x="0" y="0"/>
             <wp:positionH relativeFrom="column">
-              <wp:posOffset>5005388</wp:posOffset>
+              <wp:posOffset>5005387</wp:posOffset>
             </wp:positionH>
             <wp:positionV relativeFrom="line">
               <wp:posOffset>180975</wp:posOffset>
@@ -3859,7 +3859,7 @@
               <wp:posOffset>1747838</wp:posOffset>
             </wp:positionH>
             <wp:positionV relativeFrom="line">
-              <wp:posOffset>204642</wp:posOffset>
+              <wp:posOffset>204641</wp:posOffset>
             </wp:positionV>
             <wp:extent cx="762000" cy="468923"/>
             <wp:effectExtent l="0" t="0" r="0" b="0"/>
@@ -4424,10 +4424,10 @@
           <wp:anchor distT="0" distB="0" distL="0" distR="0" simplePos="0" relativeHeight="251664384" behindDoc="0" locked="0" layoutInCell="1" allowOverlap="1">
             <wp:simplePos x="0" y="0"/>
             <wp:positionH relativeFrom="column">
-              <wp:posOffset>2628265</wp:posOffset>
+              <wp:posOffset>2628264</wp:posOffset>
             </wp:positionH>
             <wp:positionV relativeFrom="line">
-              <wp:posOffset>210184</wp:posOffset>
+              <wp:posOffset>210183</wp:posOffset>
             </wp:positionV>
             <wp:extent cx="741045" cy="373380"/>
             <wp:effectExtent l="0" t="0" r="0" b="0"/>
@@ -5624,9 +5624,9 @@
               <wp:posOffset>-6349</wp:posOffset>
             </wp:positionH>
             <wp:positionV relativeFrom="page">
-              <wp:posOffset>914399</wp:posOffset>
+              <wp:posOffset>914400</wp:posOffset>
             </wp:positionV>
-            <wp:extent cx="5943601" cy="5984875"/>
+            <wp:extent cx="5943600" cy="5984875"/>
             <wp:effectExtent l="0" t="0" r="0" b="0"/>
             <wp:wrapThrough wrapText="bothSides" distL="152400" distR="152400">
               <wp:wrapPolygon edited="1">
@@ -5659,7 +5659,7 @@
                   <pic:spPr>
                     <a:xfrm>
                       <a:off x="0" y="0"/>
-                      <a:ext cx="5943601" cy="5984875"/>
+                      <a:ext cx="5943600" cy="5984875"/>
                     </a:xfrm>
                     <a:prstGeom prst="rect">
                       <a:avLst/>
@@ -5822,7 +5822,7 @@
           <wp:anchor distT="152400" distB="152400" distL="152400" distR="152400" simplePos="0" relativeHeight="251668480" behindDoc="0" locked="0" layoutInCell="1" allowOverlap="1">
             <wp:simplePos x="0" y="0"/>
             <wp:positionH relativeFrom="page">
-              <wp:posOffset>914399</wp:posOffset>
+              <wp:posOffset>914400</wp:posOffset>
             </wp:positionH>
             <wp:positionV relativeFrom="page">
               <wp:posOffset>1918677</wp:posOffset>
@@ -6248,7 +6248,7 @@
             <wp:positionV relativeFrom="line">
               <wp:posOffset>229365</wp:posOffset>
             </wp:positionV>
-            <wp:extent cx="5943601" cy="5929681"/>
+            <wp:extent cx="5943600" cy="5929681"/>
             <wp:effectExtent l="0" t="0" r="0" b="0"/>
             <wp:wrapTopAndBottom distT="152400" distB="152400"/>
             <wp:docPr id="1073741838" name="officeArt object" descr="Image"/>
@@ -6273,7 +6273,7 @@
                   <pic:spPr>
                     <a:xfrm>
                       <a:off x="0" y="0"/>
-                      <a:ext cx="5943601" cy="5929681"/>
+                      <a:ext cx="5943600" cy="5929681"/>
                     </a:xfrm>
                     <a:prstGeom prst="rect">
                       <a:avLst/>
@@ -9612,7 +9612,7 @@
             <wp:positionV relativeFrom="page">
               <wp:posOffset>951196</wp:posOffset>
             </wp:positionV>
-            <wp:extent cx="5943458" cy="4962201"/>
+            <wp:extent cx="5943458" cy="4962200"/>
             <wp:effectExtent l="0" t="0" r="0" b="0"/>
             <wp:wrapTopAndBottom distT="152400" distB="152400"/>
             <wp:docPr id="1073741839" name="officeArt object" descr="Image"/>
@@ -9638,7 +9638,7 @@
                   <pic:spPr>
                     <a:xfrm>
                       <a:off x="0" y="0"/>
-                      <a:ext cx="5943458" cy="4962201"/>
+                      <a:ext cx="5943458" cy="4962200"/>
                     </a:xfrm>
                     <a:prstGeom prst="rect">
                       <a:avLst/>

</xml_diff>